<commit_message>
Updated: Readme - Image
</commit_message>
<xml_diff>
--- a/Archive/images/3. Readme_images/0. Archive/Thermal gradient - Heat Transfer.docx
+++ b/Archive/images/3. Readme_images/0. Archive/Thermal gradient - Heat Transfer.docx
@@ -9,6 +9,115 @@
       <w:pPr>
         <w:jc w:val="center"/>
       </w:pPr>
+      <w:r>
+        <w:rPr>
+          <w:noProof/>
+        </w:rPr>
+        <mc:AlternateContent>
+          <mc:Choice Requires="wps">
+            <w:drawing>
+              <wp:anchor distT="0" distB="0" distL="114300" distR="114300" simplePos="0" relativeHeight="251700736" behindDoc="0" locked="0" layoutInCell="1" allowOverlap="1" wp14:anchorId="5CB12E86" wp14:editId="765946E0">
+                <wp:simplePos x="0" y="0"/>
+                <wp:positionH relativeFrom="column">
+                  <wp:posOffset>963877</wp:posOffset>
+                </wp:positionH>
+                <wp:positionV relativeFrom="paragraph">
+                  <wp:posOffset>500697</wp:posOffset>
+                </wp:positionV>
+                <wp:extent cx="609600" cy="248285"/>
+                <wp:effectExtent l="0" t="0" r="0" b="0"/>
+                <wp:wrapNone/>
+                <wp:docPr id="348222941" name="Text Box 7"/>
+                <wp:cNvGraphicFramePr/>
+                <a:graphic xmlns:a="http://schemas.openxmlformats.org/drawingml/2006/main">
+                  <a:graphicData uri="http://schemas.microsoft.com/office/word/2010/wordprocessingShape">
+                    <wps:wsp>
+                      <wps:cNvSpPr txBox="1"/>
+                      <wps:spPr>
+                        <a:xfrm rot="16200000">
+                          <a:off x="0" y="0"/>
+                          <a:ext cx="609600" cy="248285"/>
+                        </a:xfrm>
+                        <a:prstGeom prst="rect">
+                          <a:avLst/>
+                        </a:prstGeom>
+                        <a:noFill/>
+                        <a:ln w="6350">
+                          <a:noFill/>
+                        </a:ln>
+                      </wps:spPr>
+                      <wps:txbx>
+                        <w:txbxContent>
+                          <w:p>
+                            <w:pPr>
+                              <w:rPr>
+                                <w:rFonts w:asciiTheme="majorBidi" w:hAnsiTheme="majorBidi" w:cstheme="majorBidi"/>
+                                <w:spacing w:val="20"/>
+                                <w:lang w:val="en-US"/>
+                              </w:rPr>
+                            </w:pPr>
+                            <w:r>
+                              <w:rPr>
+                                <w:rFonts w:asciiTheme="majorBidi" w:hAnsiTheme="majorBidi" w:cstheme="majorBidi"/>
+                                <w:spacing w:val="20"/>
+                                <w:lang w:val="en-US"/>
+                              </w:rPr>
+                              <w:t>Heat</w:t>
+                            </w:r>
+                          </w:p>
+                        </w:txbxContent>
+                      </wps:txbx>
+                      <wps:bodyPr rot="0" spcFirstLastPara="0" vertOverflow="overflow" horzOverflow="overflow" vert="horz" wrap="square" lIns="91440" tIns="45720" rIns="91440" bIns="45720" numCol="1" spcCol="0" rtlCol="0" fromWordArt="0" anchor="t" anchorCtr="0" forceAA="0" compatLnSpc="1">
+                        <a:prstTxWarp prst="textNoShape">
+                          <a:avLst/>
+                        </a:prstTxWarp>
+                        <a:noAutofit/>
+                      </wps:bodyPr>
+                    </wps:wsp>
+                  </a:graphicData>
+                </a:graphic>
+                <wp14:sizeRelH relativeFrom="margin">
+                  <wp14:pctWidth>0</wp14:pctWidth>
+                </wp14:sizeRelH>
+                <wp14:sizeRelV relativeFrom="margin">
+                  <wp14:pctHeight>0</wp14:pctHeight>
+                </wp14:sizeRelV>
+              </wp:anchor>
+            </w:drawing>
+          </mc:Choice>
+          <mc:Fallback>
+            <w:pict>
+              <v:shapetype w14:anchorId="5CB12E86" id="_x0000_t202" coordsize="21600,21600" o:spt="202" path="m,l,21600r21600,l21600,xe">
+                <v:stroke joinstyle="miter"/>
+                <v:path gradientshapeok="t" o:connecttype="rect"/>
+              </v:shapetype>
+              <v:shape id="Text Box 7" o:spid="_x0000_s1026" type="#_x0000_t202" style="position:absolute;left:0;text-align:left;margin-left:75.9pt;margin-top:39.4pt;width:48pt;height:19.55pt;rotation:-90;z-index:251700736;visibility:visible;mso-wrap-style:square;mso-width-percent:0;mso-height-percent:0;mso-wrap-distance-left:9pt;mso-wrap-distance-top:0;mso-wrap-distance-right:9pt;mso-wrap-distance-bottom:0;mso-position-horizontal:absolute;mso-position-horizontal-relative:text;mso-position-vertical:absolute;mso-position-vertical-relative:text;mso-width-percent:0;mso-height-percent:0;mso-width-relative:margin;mso-height-relative:margin;v-text-anchor:top" o:gfxdata="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" filled="f" stroked="f" strokeweight=".5pt">
+                <v:textbox>
+                  <w:txbxContent>
+                    <w:p>
+                      <w:pPr>
+                        <w:rPr>
+                          <w:rFonts w:asciiTheme="majorBidi" w:hAnsiTheme="majorBidi" w:cstheme="majorBidi"/>
+                          <w:spacing w:val="20"/>
+                          <w:lang w:val="en-US"/>
+                        </w:rPr>
+                      </w:pPr>
+                      <w:r>
+                        <w:rPr>
+                          <w:rFonts w:asciiTheme="majorBidi" w:hAnsiTheme="majorBidi" w:cstheme="majorBidi"/>
+                          <w:spacing w:val="20"/>
+                          <w:lang w:val="en-US"/>
+                        </w:rPr>
+                        <w:t>Heat</w:t>
+                      </w:r>
+                    </w:p>
+                  </w:txbxContent>
+                </v:textbox>
+              </v:shape>
+            </w:pict>
+          </mc:Fallback>
+        </mc:AlternateContent>
+      </w:r>
       <w:r>
         <w:rPr>
           <w:noProof/>
@@ -52,7 +161,6 @@
                             <w:pPr>
                               <w:rPr>
                                 <w:rFonts w:asciiTheme="majorBidi" w:hAnsiTheme="majorBidi" w:cstheme="majorBidi"/>
-                                <w:color w:val="FF0000"/>
                                 <w:spacing w:val="20"/>
                                 <w:lang w:val="en-US"/>
                               </w:rPr>
@@ -60,7 +168,6 @@
                             <w:r>
                               <w:rPr>
                                 <w:rFonts w:asciiTheme="majorBidi" w:hAnsiTheme="majorBidi" w:cstheme="majorBidi"/>
-                                <w:color w:val="FF0000"/>
                                 <w:spacing w:val="20"/>
                                 <w:lang w:val="en-US"/>
                               </w:rPr>
@@ -71,7 +178,6 @@
                             <w:pPr>
                               <w:rPr>
                                 <w:rFonts w:asciiTheme="majorBidi" w:hAnsiTheme="majorBidi" w:cstheme="majorBidi"/>
-                                <w:color w:val="FF0000"/>
                                 <w:sz w:val="24"/>
                                 <w:szCs w:val="24"/>
                                 <w:lang w:val="en-US"/>
@@ -100,18 +206,13 @@
           </mc:Choice>
           <mc:Fallback>
             <w:pict>
-              <v:shapetype w14:anchorId="2916A104" id="_x0000_t202" coordsize="21600,21600" o:spt="202" path="m,l,21600r21600,l21600,xe">
-                <v:stroke joinstyle="miter"/>
-                <v:path gradientshapeok="t" o:connecttype="rect"/>
-              </v:shapetype>
-              <v:shape id="Text Box 7" o:spid="_x0000_s1026" type="#_x0000_t202" style="position:absolute;left:0;text-align:left;margin-left:650.3pt;margin-top:107.6pt;width:53.4pt;height:23.1pt;z-index:251713024;visibility:visible;mso-wrap-style:square;mso-width-percent:0;mso-height-percent:0;mso-wrap-distance-left:9pt;mso-wrap-distance-top:0;mso-wrap-distance-right:9pt;mso-wrap-distance-bottom:0;mso-position-horizontal:absolute;mso-position-horizontal-relative:text;mso-position-vertical:absolute;mso-position-vertical-relative:text;mso-width-percent:0;mso-height-percent:0;mso-width-relative:margin;mso-height-relative:margin;v-text-anchor:top" o:gfxdata="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" filled="f" stroked="f" strokeweight=".5pt">
+              <v:shape w14:anchorId="2916A104" id="_x0000_s1027" type="#_x0000_t202" style="position:absolute;left:0;text-align:left;margin-left:650.3pt;margin-top:107.6pt;width:53.4pt;height:23.1pt;z-index:251713024;visibility:visible;mso-wrap-style:square;mso-width-percent:0;mso-height-percent:0;mso-wrap-distance-left:9pt;mso-wrap-distance-top:0;mso-wrap-distance-right:9pt;mso-wrap-distance-bottom:0;mso-position-horizontal:absolute;mso-position-horizontal-relative:text;mso-position-vertical:absolute;mso-position-vertical-relative:text;mso-width-percent:0;mso-height-percent:0;mso-width-relative:margin;mso-height-relative:margin;v-text-anchor:top" o:gfxdata="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" filled="f" stroked="f" strokeweight=".5pt">
                 <v:textbox>
                   <w:txbxContent>
                     <w:p>
                       <w:pPr>
                         <w:rPr>
                           <w:rFonts w:asciiTheme="majorBidi" w:hAnsiTheme="majorBidi" w:cstheme="majorBidi"/>
-                          <w:color w:val="FF0000"/>
                           <w:spacing w:val="20"/>
                           <w:lang w:val="en-US"/>
                         </w:rPr>
@@ -119,7 +220,6 @@
                       <w:r>
                         <w:rPr>
                           <w:rFonts w:asciiTheme="majorBidi" w:hAnsiTheme="majorBidi" w:cstheme="majorBidi"/>
-                          <w:color w:val="FF0000"/>
                           <w:spacing w:val="20"/>
                           <w:lang w:val="en-US"/>
                         </w:rPr>
@@ -130,7 +230,6 @@
                       <w:pPr>
                         <w:rPr>
                           <w:rFonts w:asciiTheme="majorBidi" w:hAnsiTheme="majorBidi" w:cstheme="majorBidi"/>
-                          <w:color w:val="FF0000"/>
                           <w:sz w:val="24"/>
                           <w:szCs w:val="24"/>
                           <w:lang w:val="en-US"/>
@@ -187,7 +286,6 @@
                             <w:pPr>
                               <w:rPr>
                                 <w:rFonts w:asciiTheme="majorBidi" w:hAnsiTheme="majorBidi" w:cstheme="majorBidi"/>
-                                <w:color w:val="FF0000"/>
                                 <w:spacing w:val="20"/>
                                 <w:lang w:val="en-US"/>
                               </w:rPr>
@@ -195,7 +293,6 @@
                             <w:r>
                               <w:rPr>
                                 <w:rFonts w:asciiTheme="majorBidi" w:hAnsiTheme="majorBidi" w:cstheme="majorBidi"/>
-                                <w:color w:val="FF0000"/>
                                 <w:spacing w:val="20"/>
                                 <w:lang w:val="en-US"/>
                               </w:rPr>
@@ -206,7 +303,6 @@
                             <w:pPr>
                               <w:rPr>
                                 <w:rFonts w:asciiTheme="majorBidi" w:hAnsiTheme="majorBidi" w:cstheme="majorBidi"/>
-                                <w:color w:val="FF0000"/>
                                 <w:sz w:val="24"/>
                                 <w:szCs w:val="24"/>
                                 <w:lang w:val="en-US"/>
@@ -235,14 +331,13 @@
           </mc:Choice>
           <mc:Fallback>
             <w:pict>
-              <v:shape w14:anchorId="40B22B08" id="_x0000_s1027" type="#_x0000_t202" style="position:absolute;left:0;text-align:left;margin-left:556.9pt;margin-top:107pt;width:53.4pt;height:23.1pt;z-index:251716096;visibility:visible;mso-wrap-style:square;mso-width-percent:0;mso-height-percent:0;mso-wrap-distance-left:9pt;mso-wrap-distance-top:0;mso-wrap-distance-right:9pt;mso-wrap-distance-bottom:0;mso-position-horizontal:absolute;mso-position-horizontal-relative:text;mso-position-vertical:absolute;mso-position-vertical-relative:text;mso-width-percent:0;mso-height-percent:0;mso-width-relative:margin;mso-height-relative:margin;v-text-anchor:top" o:gfxdata="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" filled="f" stroked="f" strokeweight=".5pt">
+              <v:shape w14:anchorId="40B22B08" id="_x0000_s1028" type="#_x0000_t202" style="position:absolute;left:0;text-align:left;margin-left:556.9pt;margin-top:107pt;width:53.4pt;height:23.1pt;z-index:251716096;visibility:visible;mso-wrap-style:square;mso-width-percent:0;mso-height-percent:0;mso-wrap-distance-left:9pt;mso-wrap-distance-top:0;mso-wrap-distance-right:9pt;mso-wrap-distance-bottom:0;mso-position-horizontal:absolute;mso-position-horizontal-relative:text;mso-position-vertical:absolute;mso-position-vertical-relative:text;mso-width-percent:0;mso-height-percent:0;mso-width-relative:margin;mso-height-relative:margin;v-text-anchor:top" o:gfxdata="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" filled="f" stroked="f" strokeweight=".5pt">
                 <v:textbox>
                   <w:txbxContent>
                     <w:p>
                       <w:pPr>
                         <w:rPr>
                           <w:rFonts w:asciiTheme="majorBidi" w:hAnsiTheme="majorBidi" w:cstheme="majorBidi"/>
-                          <w:color w:val="FF0000"/>
                           <w:spacing w:val="20"/>
                           <w:lang w:val="en-US"/>
                         </w:rPr>
@@ -250,7 +345,6 @@
                       <w:r>
                         <w:rPr>
                           <w:rFonts w:asciiTheme="majorBidi" w:hAnsiTheme="majorBidi" w:cstheme="majorBidi"/>
-                          <w:color w:val="FF0000"/>
                           <w:spacing w:val="20"/>
                           <w:lang w:val="en-US"/>
                         </w:rPr>
@@ -261,7 +355,6 @@
                       <w:pPr>
                         <w:rPr>
                           <w:rFonts w:asciiTheme="majorBidi" w:hAnsiTheme="majorBidi" w:cstheme="majorBidi"/>
-                          <w:color w:val="FF0000"/>
                           <w:sz w:val="24"/>
                           <w:szCs w:val="24"/>
                           <w:lang w:val="en-US"/>
@@ -325,7 +418,6 @@
                             <w:pPr>
                               <w:rPr>
                                 <w:rFonts w:asciiTheme="majorBidi" w:hAnsiTheme="majorBidi" w:cstheme="majorBidi"/>
-                                <w:color w:val="FF0000"/>
                                 <w:spacing w:val="20"/>
                                 <w:lang w:val="en-US"/>
                               </w:rPr>
@@ -333,7 +425,6 @@
                             <w:r>
                               <w:rPr>
                                 <w:rFonts w:asciiTheme="majorBidi" w:hAnsiTheme="majorBidi" w:cstheme="majorBidi"/>
-                                <w:color w:val="FF0000"/>
                                 <w:spacing w:val="20"/>
                                 <w:lang w:val="en-US"/>
                               </w:rPr>
@@ -344,7 +435,6 @@
                             <w:pPr>
                               <w:rPr>
                                 <w:rFonts w:asciiTheme="majorBidi" w:hAnsiTheme="majorBidi" w:cstheme="majorBidi"/>
-                                <w:color w:val="FF0000"/>
                                 <w:sz w:val="24"/>
                                 <w:szCs w:val="24"/>
                                 <w:lang w:val="en-US"/>
@@ -373,14 +463,13 @@
           </mc:Choice>
           <mc:Fallback>
             <w:pict>
-              <v:shape w14:anchorId="11D63B8A" id="_x0000_s1028" type="#_x0000_t202" style="position:absolute;left:0;text-align:left;margin-left:467.7pt;margin-top:107.3pt;width:53.4pt;height:23.1pt;z-index:251719168;visibility:visible;mso-wrap-style:square;mso-width-percent:0;mso-height-percent:0;mso-wrap-distance-left:9pt;mso-wrap-distance-top:0;mso-wrap-distance-right:9pt;mso-wrap-distance-bottom:0;mso-position-horizontal:absolute;mso-position-horizontal-relative:text;mso-position-vertical:absolute;mso-position-vertical-relative:text;mso-width-percent:0;mso-height-percent:0;mso-width-relative:margin;mso-height-relative:margin;v-text-anchor:top" o:gfxdata="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" filled="f" stroked="f" strokeweight=".5pt">
+              <v:shape w14:anchorId="11D63B8A" id="_x0000_s1029" type="#_x0000_t202" style="position:absolute;left:0;text-align:left;margin-left:467.7pt;margin-top:107.3pt;width:53.4pt;height:23.1pt;z-index:251719168;visibility:visible;mso-wrap-style:square;mso-width-percent:0;mso-height-percent:0;mso-wrap-distance-left:9pt;mso-wrap-distance-top:0;mso-wrap-distance-right:9pt;mso-wrap-distance-bottom:0;mso-position-horizontal:absolute;mso-position-horizontal-relative:text;mso-position-vertical:absolute;mso-position-vertical-relative:text;mso-width-percent:0;mso-height-percent:0;mso-width-relative:margin;mso-height-relative:margin;v-text-anchor:top" o:gfxdata="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" filled="f" stroked="f" strokeweight=".5pt">
                 <v:textbox>
                   <w:txbxContent>
                     <w:p>
                       <w:pPr>
                         <w:rPr>
                           <w:rFonts w:asciiTheme="majorBidi" w:hAnsiTheme="majorBidi" w:cstheme="majorBidi"/>
-                          <w:color w:val="FF0000"/>
                           <w:spacing w:val="20"/>
                           <w:lang w:val="en-US"/>
                         </w:rPr>
@@ -388,7 +477,6 @@
                       <w:r>
                         <w:rPr>
                           <w:rFonts w:asciiTheme="majorBidi" w:hAnsiTheme="majorBidi" w:cstheme="majorBidi"/>
-                          <w:color w:val="FF0000"/>
                           <w:spacing w:val="20"/>
                           <w:lang w:val="en-US"/>
                         </w:rPr>
@@ -399,7 +487,6 @@
                       <w:pPr>
                         <w:rPr>
                           <w:rFonts w:asciiTheme="majorBidi" w:hAnsiTheme="majorBidi" w:cstheme="majorBidi"/>
-                          <w:color w:val="FF0000"/>
                           <w:sz w:val="24"/>
                           <w:szCs w:val="24"/>
                           <w:lang w:val="en-US"/>
@@ -456,7 +543,6 @@
                             <w:pPr>
                               <w:rPr>
                                 <w:rFonts w:asciiTheme="majorBidi" w:hAnsiTheme="majorBidi" w:cstheme="majorBidi"/>
-                                <w:color w:val="FF0000"/>
                                 <w:spacing w:val="20"/>
                                 <w:lang w:val="en-US"/>
                               </w:rPr>
@@ -464,7 +550,6 @@
                             <w:r>
                               <w:rPr>
                                 <w:rFonts w:asciiTheme="majorBidi" w:hAnsiTheme="majorBidi" w:cstheme="majorBidi"/>
-                                <w:color w:val="FF0000"/>
                                 <w:spacing w:val="20"/>
                                 <w:lang w:val="en-US"/>
                               </w:rPr>
@@ -475,7 +560,6 @@
                             <w:pPr>
                               <w:rPr>
                                 <w:rFonts w:asciiTheme="majorBidi" w:hAnsiTheme="majorBidi" w:cstheme="majorBidi"/>
-                                <w:color w:val="FF0000"/>
                                 <w:lang w:val="en-US"/>
                               </w:rPr>
                             </w:pPr>
@@ -502,14 +586,13 @@
           </mc:Choice>
           <mc:Fallback>
             <w:pict>
-              <v:shape w14:anchorId="0FCB1192" id="_x0000_s1029" type="#_x0000_t202" style="position:absolute;left:0;text-align:left;margin-left:27.15pt;margin-top:101.45pt;width:47.75pt;height:19.55pt;z-index:251697664;visibility:visible;mso-wrap-style:square;mso-width-percent:0;mso-height-percent:0;mso-wrap-distance-left:9pt;mso-wrap-distance-top:0;mso-wrap-distance-right:9pt;mso-wrap-distance-bottom:0;mso-position-horizontal:absolute;mso-position-horizontal-relative:text;mso-position-vertical:absolute;mso-position-vertical-relative:text;mso-width-percent:0;mso-height-percent:0;mso-width-relative:margin;mso-height-relative:margin;v-text-anchor:top" o:gfxdata="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" filled="f" stroked="f" strokeweight=".5pt">
+              <v:shape w14:anchorId="0FCB1192" id="_x0000_s1030" type="#_x0000_t202" style="position:absolute;left:0;text-align:left;margin-left:27.15pt;margin-top:101.45pt;width:47.75pt;height:19.55pt;z-index:251697664;visibility:visible;mso-wrap-style:square;mso-width-percent:0;mso-height-percent:0;mso-wrap-distance-left:9pt;mso-wrap-distance-top:0;mso-wrap-distance-right:9pt;mso-wrap-distance-bottom:0;mso-position-horizontal:absolute;mso-position-horizontal-relative:text;mso-position-vertical:absolute;mso-position-vertical-relative:text;mso-width-percent:0;mso-height-percent:0;mso-width-relative:margin;mso-height-relative:margin;v-text-anchor:top" o:gfxdata="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" filled="f" stroked="f" strokeweight=".5pt">
                 <v:textbox>
                   <w:txbxContent>
                     <w:p>
                       <w:pPr>
                         <w:rPr>
                           <w:rFonts w:asciiTheme="majorBidi" w:hAnsiTheme="majorBidi" w:cstheme="majorBidi"/>
-                          <w:color w:val="FF0000"/>
                           <w:spacing w:val="20"/>
                           <w:lang w:val="en-US"/>
                         </w:rPr>
@@ -517,7 +600,6 @@
                       <w:r>
                         <w:rPr>
                           <w:rFonts w:asciiTheme="majorBidi" w:hAnsiTheme="majorBidi" w:cstheme="majorBidi"/>
-                          <w:color w:val="FF0000"/>
                           <w:spacing w:val="20"/>
                           <w:lang w:val="en-US"/>
                         </w:rPr>
@@ -528,7 +610,6 @@
                       <w:pPr>
                         <w:rPr>
                           <w:rFonts w:asciiTheme="majorBidi" w:hAnsiTheme="majorBidi" w:cstheme="majorBidi"/>
-                          <w:color w:val="FF0000"/>
                           <w:lang w:val="en-US"/>
                         </w:rPr>
                       </w:pPr>
@@ -752,7 +833,6 @@
                             <w:pPr>
                               <w:rPr>
                                 <w:rFonts w:asciiTheme="majorBidi" w:hAnsiTheme="majorBidi" w:cstheme="majorBidi"/>
-                                <w:color w:val="FF0000"/>
                                 <w:spacing w:val="20"/>
                                 <w:lang w:val="en-US"/>
                               </w:rPr>
@@ -760,7 +840,6 @@
                             <w:r>
                               <w:rPr>
                                 <w:rFonts w:asciiTheme="majorBidi" w:hAnsiTheme="majorBidi" w:cstheme="majorBidi"/>
-                                <w:color w:val="FF0000"/>
                                 <w:spacing w:val="20"/>
                                 <w:lang w:val="en-US"/>
                               </w:rPr>
@@ -771,7 +850,6 @@
                             <w:pPr>
                               <w:rPr>
                                 <w:rFonts w:asciiTheme="majorBidi" w:hAnsiTheme="majorBidi" w:cstheme="majorBidi"/>
-                                <w:color w:val="FF0000"/>
                                 <w:sz w:val="24"/>
                                 <w:szCs w:val="24"/>
                                 <w:lang w:val="en-US"/>
@@ -800,14 +878,13 @@
           </mc:Choice>
           <mc:Fallback>
             <w:pict>
-              <v:shape w14:anchorId="27CACD78" id="_x0000_s1030" type="#_x0000_t202" style="position:absolute;left:0;text-align:left;margin-left:376.25pt;margin-top:31.4pt;width:55.35pt;height:25.8pt;rotation:-90;z-index:251725312;visibility:visible;mso-wrap-style:square;mso-width-percent:0;mso-height-percent:0;mso-wrap-distance-left:9pt;mso-wrap-distance-top:0;mso-wrap-distance-right:9pt;mso-wrap-distance-bottom:0;mso-position-horizontal:absolute;mso-position-horizontal-relative:text;mso-position-vertical:absolute;mso-position-vertical-relative:text;mso-width-percent:0;mso-height-percent:0;mso-width-relative:margin;mso-height-relative:margin;v-text-anchor:top" o:gfxdata="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" filled="f" stroked="f" strokeweight=".5pt">
+              <v:shape w14:anchorId="27CACD78" id="_x0000_s1031" type="#_x0000_t202" style="position:absolute;left:0;text-align:left;margin-left:376.25pt;margin-top:31.4pt;width:55.35pt;height:25.8pt;rotation:-90;z-index:251725312;visibility:visible;mso-wrap-style:square;mso-width-percent:0;mso-height-percent:0;mso-wrap-distance-left:9pt;mso-wrap-distance-top:0;mso-wrap-distance-right:9pt;mso-wrap-distance-bottom:0;mso-position-horizontal:absolute;mso-position-horizontal-relative:text;mso-position-vertical:absolute;mso-position-vertical-relative:text;mso-width-percent:0;mso-height-percent:0;mso-width-relative:margin;mso-height-relative:margin;v-text-anchor:top" o:gfxdata="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" filled="f" stroked="f" strokeweight=".5pt">
                 <v:textbox>
                   <w:txbxContent>
                     <w:p>
                       <w:pPr>
                         <w:rPr>
                           <w:rFonts w:asciiTheme="majorBidi" w:hAnsiTheme="majorBidi" w:cstheme="majorBidi"/>
-                          <w:color w:val="FF0000"/>
                           <w:spacing w:val="20"/>
                           <w:lang w:val="en-US"/>
                         </w:rPr>
@@ -815,7 +892,6 @@
                       <w:r>
                         <w:rPr>
                           <w:rFonts w:asciiTheme="majorBidi" w:hAnsiTheme="majorBidi" w:cstheme="majorBidi"/>
-                          <w:color w:val="FF0000"/>
                           <w:spacing w:val="20"/>
                           <w:lang w:val="en-US"/>
                         </w:rPr>
@@ -826,7 +902,6 @@
                       <w:pPr>
                         <w:rPr>
                           <w:rFonts w:asciiTheme="majorBidi" w:hAnsiTheme="majorBidi" w:cstheme="majorBidi"/>
-                          <w:color w:val="FF0000"/>
                           <w:sz w:val="24"/>
                           <w:szCs w:val="24"/>
                           <w:lang w:val="en-US"/>
@@ -883,7 +958,6 @@
                             <w:pPr>
                               <w:rPr>
                                 <w:rFonts w:asciiTheme="majorBidi" w:hAnsiTheme="majorBidi" w:cstheme="majorBidi"/>
-                                <w:color w:val="FF0000"/>
                                 <w:spacing w:val="20"/>
                                 <w:lang w:val="en-US"/>
                               </w:rPr>
@@ -891,7 +965,6 @@
                             <w:r>
                               <w:rPr>
                                 <w:rFonts w:asciiTheme="majorBidi" w:hAnsiTheme="majorBidi" w:cstheme="majorBidi"/>
-                                <w:color w:val="FF0000"/>
                                 <w:spacing w:val="20"/>
                                 <w:lang w:val="en-US"/>
                               </w:rPr>
@@ -902,7 +975,6 @@
                             <w:pPr>
                               <w:rPr>
                                 <w:rFonts w:asciiTheme="majorBidi" w:hAnsiTheme="majorBidi" w:cstheme="majorBidi"/>
-                                <w:color w:val="FF0000"/>
                                 <w:sz w:val="24"/>
                                 <w:szCs w:val="24"/>
                                 <w:lang w:val="en-US"/>
@@ -931,14 +1003,13 @@
           </mc:Choice>
           <mc:Fallback>
             <w:pict>
-              <v:shape w14:anchorId="21DCBD3A" id="_x0000_s1031" type="#_x0000_t202" style="position:absolute;left:0;text-align:left;margin-left:667.45pt;margin-top:34.65pt;width:55.35pt;height:25.8pt;rotation:-90;z-index:251734528;visibility:visible;mso-wrap-style:square;mso-width-percent:0;mso-height-percent:0;mso-wrap-distance-left:9pt;mso-wrap-distance-top:0;mso-wrap-distance-right:9pt;mso-wrap-distance-bottom:0;mso-position-horizontal:absolute;mso-position-horizontal-relative:text;mso-position-vertical:absolute;mso-position-vertical-relative:text;mso-width-percent:0;mso-height-percent:0;mso-width-relative:margin;mso-height-relative:margin;v-text-anchor:top" o:gfxdata="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" filled="f" stroked="f" strokeweight=".5pt">
+              <v:shape w14:anchorId="21DCBD3A" id="_x0000_s1032" type="#_x0000_t202" style="position:absolute;left:0;text-align:left;margin-left:667.45pt;margin-top:34.65pt;width:55.35pt;height:25.8pt;rotation:-90;z-index:251734528;visibility:visible;mso-wrap-style:square;mso-width-percent:0;mso-height-percent:0;mso-wrap-distance-left:9pt;mso-wrap-distance-top:0;mso-wrap-distance-right:9pt;mso-wrap-distance-bottom:0;mso-position-horizontal:absolute;mso-position-horizontal-relative:text;mso-position-vertical:absolute;mso-position-vertical-relative:text;mso-width-percent:0;mso-height-percent:0;mso-width-relative:margin;mso-height-relative:margin;v-text-anchor:top" o:gfxdata="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" filled="f" stroked="f" strokeweight=".5pt">
                 <v:textbox>
                   <w:txbxContent>
                     <w:p>
                       <w:pPr>
                         <w:rPr>
                           <w:rFonts w:asciiTheme="majorBidi" w:hAnsiTheme="majorBidi" w:cstheme="majorBidi"/>
-                          <w:color w:val="FF0000"/>
                           <w:spacing w:val="20"/>
                           <w:lang w:val="en-US"/>
                         </w:rPr>
@@ -946,7 +1017,6 @@
                       <w:r>
                         <w:rPr>
                           <w:rFonts w:asciiTheme="majorBidi" w:hAnsiTheme="majorBidi" w:cstheme="majorBidi"/>
-                          <w:color w:val="FF0000"/>
                           <w:spacing w:val="20"/>
                           <w:lang w:val="en-US"/>
                         </w:rPr>
@@ -957,7 +1027,6 @@
                       <w:pPr>
                         <w:rPr>
                           <w:rFonts w:asciiTheme="majorBidi" w:hAnsiTheme="majorBidi" w:cstheme="majorBidi"/>
-                          <w:color w:val="FF0000"/>
                           <w:sz w:val="24"/>
                           <w:szCs w:val="24"/>
                           <w:lang w:val="en-US"/>
@@ -1021,7 +1090,6 @@
                             <w:pPr>
                               <w:rPr>
                                 <w:rFonts w:asciiTheme="majorBidi" w:hAnsiTheme="majorBidi" w:cstheme="majorBidi"/>
-                                <w:color w:val="FF0000"/>
                                 <w:spacing w:val="20"/>
                                 <w:lang w:val="en-US"/>
                               </w:rPr>
@@ -1029,7 +1097,6 @@
                             <w:r>
                               <w:rPr>
                                 <w:rFonts w:asciiTheme="majorBidi" w:hAnsiTheme="majorBidi" w:cstheme="majorBidi"/>
-                                <w:color w:val="FF0000"/>
                                 <w:spacing w:val="20"/>
                                 <w:lang w:val="en-US"/>
                               </w:rPr>
@@ -1040,7 +1107,6 @@
                             <w:pPr>
                               <w:rPr>
                                 <w:rFonts w:asciiTheme="majorBidi" w:hAnsiTheme="majorBidi" w:cstheme="majorBidi"/>
-                                <w:color w:val="FF0000"/>
                                 <w:sz w:val="24"/>
                                 <w:szCs w:val="24"/>
                                 <w:lang w:val="en-US"/>
@@ -1069,14 +1135,13 @@
           </mc:Choice>
           <mc:Fallback>
             <w:pict>
-              <v:shape w14:anchorId="7AA3DC17" id="_x0000_s1032" type="#_x0000_t202" style="position:absolute;left:0;text-align:left;margin-left:467.65pt;margin-top:31.5pt;width:55.35pt;height:25.8pt;rotation:-90;z-index:251728384;visibility:visible;mso-wrap-style:square;mso-width-percent:0;mso-height-percent:0;mso-wrap-distance-left:9pt;mso-wrap-distance-top:0;mso-wrap-distance-right:9pt;mso-wrap-distance-bottom:0;mso-position-horizontal:absolute;mso-position-horizontal-relative:text;mso-position-vertical:absolute;mso-position-vertical-relative:text;mso-width-percent:0;mso-height-percent:0;mso-width-relative:margin;mso-height-relative:margin;v-text-anchor:top" o:gfxdata="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" filled="f" stroked="f" strokeweight=".5pt">
+              <v:shape w14:anchorId="7AA3DC17" id="_x0000_s1033" type="#_x0000_t202" style="position:absolute;left:0;text-align:left;margin-left:467.65pt;margin-top:31.5pt;width:55.35pt;height:25.8pt;rotation:-90;z-index:251728384;visibility:visible;mso-wrap-style:square;mso-width-percent:0;mso-height-percent:0;mso-wrap-distance-left:9pt;mso-wrap-distance-top:0;mso-wrap-distance-right:9pt;mso-wrap-distance-bottom:0;mso-position-horizontal:absolute;mso-position-horizontal-relative:text;mso-position-vertical:absolute;mso-position-vertical-relative:text;mso-width-percent:0;mso-height-percent:0;mso-width-relative:margin;mso-height-relative:margin;v-text-anchor:top" o:gfxdata="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" filled="f" stroked="f" strokeweight=".5pt">
                 <v:textbox>
                   <w:txbxContent>
                     <w:p>
                       <w:pPr>
                         <w:rPr>
                           <w:rFonts w:asciiTheme="majorBidi" w:hAnsiTheme="majorBidi" w:cstheme="majorBidi"/>
-                          <w:color w:val="FF0000"/>
                           <w:spacing w:val="20"/>
                           <w:lang w:val="en-US"/>
                         </w:rPr>
@@ -1084,7 +1149,6 @@
                       <w:r>
                         <w:rPr>
                           <w:rFonts w:asciiTheme="majorBidi" w:hAnsiTheme="majorBidi" w:cstheme="majorBidi"/>
-                          <w:color w:val="FF0000"/>
                           <w:spacing w:val="20"/>
                           <w:lang w:val="en-US"/>
                         </w:rPr>
@@ -1095,7 +1159,6 @@
                       <w:pPr>
                         <w:rPr>
                           <w:rFonts w:asciiTheme="majorBidi" w:hAnsiTheme="majorBidi" w:cstheme="majorBidi"/>
-                          <w:color w:val="FF0000"/>
                           <w:sz w:val="24"/>
                           <w:szCs w:val="24"/>
                           <w:lang w:val="en-US"/>
@@ -1152,7 +1215,6 @@
                             <w:pPr>
                               <w:rPr>
                                 <w:rFonts w:asciiTheme="majorBidi" w:hAnsiTheme="majorBidi" w:cstheme="majorBidi"/>
-                                <w:color w:val="FF0000"/>
                                 <w:spacing w:val="20"/>
                                 <w:lang w:val="en-US"/>
                               </w:rPr>
@@ -1160,7 +1222,6 @@
                             <w:r>
                               <w:rPr>
                                 <w:rFonts w:asciiTheme="majorBidi" w:hAnsiTheme="majorBidi" w:cstheme="majorBidi"/>
-                                <w:color w:val="FF0000"/>
                                 <w:spacing w:val="20"/>
                                 <w:lang w:val="en-US"/>
                               </w:rPr>
@@ -1171,7 +1232,6 @@
                             <w:pPr>
                               <w:rPr>
                                 <w:rFonts w:asciiTheme="majorBidi" w:hAnsiTheme="majorBidi" w:cstheme="majorBidi"/>
-                                <w:color w:val="FF0000"/>
                                 <w:sz w:val="24"/>
                                 <w:szCs w:val="24"/>
                                 <w:lang w:val="en-US"/>
@@ -1200,14 +1260,13 @@
           </mc:Choice>
           <mc:Fallback>
             <w:pict>
-              <v:shape w14:anchorId="23E51539" id="_x0000_s1033" type="#_x0000_t202" style="position:absolute;left:0;text-align:left;margin-left:269.8pt;margin-top:164.9pt;width:55.35pt;height:25.8pt;rotation:90;z-index:251737600;visibility:visible;mso-wrap-style:square;mso-width-percent:0;mso-height-percent:0;mso-wrap-distance-left:9pt;mso-wrap-distance-top:0;mso-wrap-distance-right:9pt;mso-wrap-distance-bottom:0;mso-position-horizontal:absolute;mso-position-horizontal-relative:text;mso-position-vertical:absolute;mso-position-vertical-relative:text;mso-width-percent:0;mso-height-percent:0;mso-width-relative:margin;mso-height-relative:margin;v-text-anchor:top" o:gfxdata="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" filled="f" stroked="f" strokeweight=".5pt">
+              <v:shape w14:anchorId="23E51539" id="_x0000_s1034" type="#_x0000_t202" style="position:absolute;left:0;text-align:left;margin-left:269.8pt;margin-top:164.9pt;width:55.35pt;height:25.8pt;rotation:90;z-index:251737600;visibility:visible;mso-wrap-style:square;mso-width-percent:0;mso-height-percent:0;mso-wrap-distance-left:9pt;mso-wrap-distance-top:0;mso-wrap-distance-right:9pt;mso-wrap-distance-bottom:0;mso-position-horizontal:absolute;mso-position-horizontal-relative:text;mso-position-vertical:absolute;mso-position-vertical-relative:text;mso-width-percent:0;mso-height-percent:0;mso-width-relative:margin;mso-height-relative:margin;v-text-anchor:top" o:gfxdata="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" filled="f" stroked="f" strokeweight=".5pt">
                 <v:textbox>
                   <w:txbxContent>
                     <w:p>
                       <w:pPr>
                         <w:rPr>
                           <w:rFonts w:asciiTheme="majorBidi" w:hAnsiTheme="majorBidi" w:cstheme="majorBidi"/>
-                          <w:color w:val="FF0000"/>
                           <w:spacing w:val="20"/>
                           <w:lang w:val="en-US"/>
                         </w:rPr>
@@ -1215,7 +1274,6 @@
                       <w:r>
                         <w:rPr>
                           <w:rFonts w:asciiTheme="majorBidi" w:hAnsiTheme="majorBidi" w:cstheme="majorBidi"/>
-                          <w:color w:val="FF0000"/>
                           <w:spacing w:val="20"/>
                           <w:lang w:val="en-US"/>
                         </w:rPr>
@@ -1226,7 +1284,6 @@
                       <w:pPr>
                         <w:rPr>
                           <w:rFonts w:asciiTheme="majorBidi" w:hAnsiTheme="majorBidi" w:cstheme="majorBidi"/>
-                          <w:color w:val="FF0000"/>
                           <w:sz w:val="24"/>
                           <w:szCs w:val="24"/>
                           <w:lang w:val="en-US"/>
@@ -1291,7 +1348,6 @@
                             <w:pPr>
                               <w:rPr>
                                 <w:rFonts w:asciiTheme="majorBidi" w:hAnsiTheme="majorBidi" w:cstheme="majorBidi"/>
-                                <w:color w:val="FF0000"/>
                                 <w:spacing w:val="20"/>
                                 <w:lang w:val="en-US"/>
                               </w:rPr>
@@ -1299,7 +1355,6 @@
                             <w:r>
                               <w:rPr>
                                 <w:rFonts w:asciiTheme="majorBidi" w:hAnsiTheme="majorBidi" w:cstheme="majorBidi"/>
-                                <w:color w:val="FF0000"/>
                                 <w:spacing w:val="20"/>
                                 <w:lang w:val="en-US"/>
                               </w:rPr>
@@ -1310,7 +1365,6 @@
                             <w:pPr>
                               <w:rPr>
                                 <w:rFonts w:asciiTheme="majorBidi" w:hAnsiTheme="majorBidi" w:cstheme="majorBidi"/>
-                                <w:color w:val="FF0000"/>
                                 <w:sz w:val="24"/>
                                 <w:szCs w:val="24"/>
                                 <w:lang w:val="en-US"/>
@@ -1339,14 +1393,13 @@
           </mc:Choice>
           <mc:Fallback>
             <w:pict>
-              <v:shape w14:anchorId="4A57BBE9" id="_x0000_s1034" type="#_x0000_t202" style="position:absolute;left:0;text-align:left;margin-left:371.45pt;margin-top:163.8pt;width:55.35pt;height:25.8pt;rotation:90;z-index:251740672;visibility:visible;mso-wrap-style:square;mso-width-percent:0;mso-height-percent:0;mso-wrap-distance-left:9pt;mso-wrap-distance-top:0;mso-wrap-distance-right:9pt;mso-wrap-distance-bottom:0;mso-position-horizontal:absolute;mso-position-horizontal-relative:text;mso-position-vertical:absolute;mso-position-vertical-relative:text;mso-width-percent:0;mso-height-percent:0;mso-width-relative:margin;mso-height-relative:margin;v-text-anchor:top" o:gfxdata="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" filled="f" stroked="f" strokeweight=".5pt">
+              <v:shape w14:anchorId="4A57BBE9" id="_x0000_s1035" type="#_x0000_t202" style="position:absolute;left:0;text-align:left;margin-left:371.45pt;margin-top:163.8pt;width:55.35pt;height:25.8pt;rotation:90;z-index:251740672;visibility:visible;mso-wrap-style:square;mso-width-percent:0;mso-height-percent:0;mso-wrap-distance-left:9pt;mso-wrap-distance-top:0;mso-wrap-distance-right:9pt;mso-wrap-distance-bottom:0;mso-position-horizontal:absolute;mso-position-horizontal-relative:text;mso-position-vertical:absolute;mso-position-vertical-relative:text;mso-width-percent:0;mso-height-percent:0;mso-width-relative:margin;mso-height-relative:margin;v-text-anchor:top" o:gfxdata="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" filled="f" stroked="f" strokeweight=".5pt">
                 <v:textbox>
                   <w:txbxContent>
                     <w:p>
                       <w:pPr>
                         <w:rPr>
                           <w:rFonts w:asciiTheme="majorBidi" w:hAnsiTheme="majorBidi" w:cstheme="majorBidi"/>
-                          <w:color w:val="FF0000"/>
                           <w:spacing w:val="20"/>
                           <w:lang w:val="en-US"/>
                         </w:rPr>
@@ -1354,7 +1407,6 @@
                       <w:r>
                         <w:rPr>
                           <w:rFonts w:asciiTheme="majorBidi" w:hAnsiTheme="majorBidi" w:cstheme="majorBidi"/>
-                          <w:color w:val="FF0000"/>
                           <w:spacing w:val="20"/>
                           <w:lang w:val="en-US"/>
                         </w:rPr>
@@ -1365,7 +1417,6 @@
                       <w:pPr>
                         <w:rPr>
                           <w:rFonts w:asciiTheme="majorBidi" w:hAnsiTheme="majorBidi" w:cstheme="majorBidi"/>
-                          <w:color w:val="FF0000"/>
                           <w:sz w:val="24"/>
                           <w:szCs w:val="24"/>
                           <w:lang w:val="en-US"/>
@@ -1422,7 +1473,6 @@
                             <w:pPr>
                               <w:rPr>
                                 <w:rFonts w:asciiTheme="majorBidi" w:hAnsiTheme="majorBidi" w:cstheme="majorBidi"/>
-                                <w:color w:val="FF0000"/>
                                 <w:spacing w:val="20"/>
                                 <w:lang w:val="en-US"/>
                               </w:rPr>
@@ -1430,7 +1480,6 @@
                             <w:r>
                               <w:rPr>
                                 <w:rFonts w:asciiTheme="majorBidi" w:hAnsiTheme="majorBidi" w:cstheme="majorBidi"/>
-                                <w:color w:val="FF0000"/>
                                 <w:spacing w:val="20"/>
                                 <w:lang w:val="en-US"/>
                               </w:rPr>
@@ -1441,7 +1490,6 @@
                             <w:pPr>
                               <w:rPr>
                                 <w:rFonts w:asciiTheme="majorBidi" w:hAnsiTheme="majorBidi" w:cstheme="majorBidi"/>
-                                <w:color w:val="FF0000"/>
                                 <w:sz w:val="24"/>
                                 <w:szCs w:val="24"/>
                                 <w:lang w:val="en-US"/>
@@ -1470,14 +1518,13 @@
           </mc:Choice>
           <mc:Fallback>
             <w:pict>
-              <v:shape w14:anchorId="37324B91" id="_x0000_s1035" type="#_x0000_t202" style="position:absolute;left:0;text-align:left;margin-left:461.5pt;margin-top:164.2pt;width:55.35pt;height:25.8pt;rotation:90;z-index:251743744;visibility:visible;mso-wrap-style:square;mso-width-percent:0;mso-height-percent:0;mso-wrap-distance-left:9pt;mso-wrap-distance-top:0;mso-wrap-distance-right:9pt;mso-wrap-distance-bottom:0;mso-position-horizontal:absolute;mso-position-horizontal-relative:text;mso-position-vertical:absolute;mso-position-vertical-relative:text;mso-width-percent:0;mso-height-percent:0;mso-width-relative:margin;mso-height-relative:margin;v-text-anchor:top" o:gfxdata="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" filled="f" stroked="f" strokeweight=".5pt">
+              <v:shape w14:anchorId="37324B91" id="_x0000_s1036" type="#_x0000_t202" style="position:absolute;left:0;text-align:left;margin-left:461.5pt;margin-top:164.2pt;width:55.35pt;height:25.8pt;rotation:90;z-index:251743744;visibility:visible;mso-wrap-style:square;mso-width-percent:0;mso-height-percent:0;mso-wrap-distance-left:9pt;mso-wrap-distance-top:0;mso-wrap-distance-right:9pt;mso-wrap-distance-bottom:0;mso-position-horizontal:absolute;mso-position-horizontal-relative:text;mso-position-vertical:absolute;mso-position-vertical-relative:text;mso-width-percent:0;mso-height-percent:0;mso-width-relative:margin;mso-height-relative:margin;v-text-anchor:top" o:gfxdata="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" filled="f" stroked="f" strokeweight=".5pt">
                 <v:textbox>
                   <w:txbxContent>
                     <w:p>
                       <w:pPr>
                         <w:rPr>
                           <w:rFonts w:asciiTheme="majorBidi" w:hAnsiTheme="majorBidi" w:cstheme="majorBidi"/>
-                          <w:color w:val="FF0000"/>
                           <w:spacing w:val="20"/>
                           <w:lang w:val="en-US"/>
                         </w:rPr>
@@ -1485,7 +1532,6 @@
                       <w:r>
                         <w:rPr>
                           <w:rFonts w:asciiTheme="majorBidi" w:hAnsiTheme="majorBidi" w:cstheme="majorBidi"/>
-                          <w:color w:val="FF0000"/>
                           <w:spacing w:val="20"/>
                           <w:lang w:val="en-US"/>
                         </w:rPr>
@@ -1496,7 +1542,6 @@
                       <w:pPr>
                         <w:rPr>
                           <w:rFonts w:asciiTheme="majorBidi" w:hAnsiTheme="majorBidi" w:cstheme="majorBidi"/>
-                          <w:color w:val="FF0000"/>
                           <w:sz w:val="24"/>
                           <w:szCs w:val="24"/>
                           <w:lang w:val="en-US"/>
@@ -1553,7 +1598,6 @@
                             <w:pPr>
                               <w:rPr>
                                 <w:rFonts w:asciiTheme="majorBidi" w:hAnsiTheme="majorBidi" w:cstheme="majorBidi"/>
-                                <w:color w:val="FF0000"/>
                                 <w:spacing w:val="20"/>
                                 <w:lang w:val="en-US"/>
                               </w:rPr>
@@ -1561,7 +1605,6 @@
                             <w:r>
                               <w:rPr>
                                 <w:rFonts w:asciiTheme="majorBidi" w:hAnsiTheme="majorBidi" w:cstheme="majorBidi"/>
-                                <w:color w:val="FF0000"/>
                                 <w:spacing w:val="20"/>
                                 <w:lang w:val="en-US"/>
                               </w:rPr>
@@ -1572,7 +1615,6 @@
                             <w:pPr>
                               <w:rPr>
                                 <w:rFonts w:asciiTheme="majorBidi" w:hAnsiTheme="majorBidi" w:cstheme="majorBidi"/>
-                                <w:color w:val="FF0000"/>
                                 <w:sz w:val="24"/>
                                 <w:szCs w:val="24"/>
                                 <w:lang w:val="en-US"/>
@@ -1601,14 +1643,13 @@
           </mc:Choice>
           <mc:Fallback>
             <w:pict>
-              <v:shape w14:anchorId="65285E0F" id="_x0000_s1036" type="#_x0000_t202" style="position:absolute;left:0;text-align:left;margin-left:563.5pt;margin-top:163.05pt;width:55.35pt;height:25.8pt;rotation:90;z-index:251746816;visibility:visible;mso-wrap-style:square;mso-width-percent:0;mso-height-percent:0;mso-wrap-distance-left:9pt;mso-wrap-distance-top:0;mso-wrap-distance-right:9pt;mso-wrap-distance-bottom:0;mso-position-horizontal:absolute;mso-position-horizontal-relative:text;mso-position-vertical:absolute;mso-position-vertical-relative:text;mso-width-percent:0;mso-height-percent:0;mso-width-relative:margin;mso-height-relative:margin;v-text-anchor:top" o:gfxdata="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" filled="f" stroked="f" strokeweight=".5pt">
+              <v:shape w14:anchorId="65285E0F" id="_x0000_s1037" type="#_x0000_t202" style="position:absolute;left:0;text-align:left;margin-left:563.5pt;margin-top:163.05pt;width:55.35pt;height:25.8pt;rotation:90;z-index:251746816;visibility:visible;mso-wrap-style:square;mso-width-percent:0;mso-height-percent:0;mso-wrap-distance-left:9pt;mso-wrap-distance-top:0;mso-wrap-distance-right:9pt;mso-wrap-distance-bottom:0;mso-position-horizontal:absolute;mso-position-horizontal-relative:text;mso-position-vertical:absolute;mso-position-vertical-relative:text;mso-width-percent:0;mso-height-percent:0;mso-width-relative:margin;mso-height-relative:margin;v-text-anchor:top" o:gfxdata="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" filled="f" stroked="f" strokeweight=".5pt">
                 <v:textbox>
                   <w:txbxContent>
                     <w:p>
                       <w:pPr>
                         <w:rPr>
                           <w:rFonts w:asciiTheme="majorBidi" w:hAnsiTheme="majorBidi" w:cstheme="majorBidi"/>
-                          <w:color w:val="FF0000"/>
                           <w:spacing w:val="20"/>
                           <w:lang w:val="en-US"/>
                         </w:rPr>
@@ -1616,7 +1657,6 @@
                       <w:r>
                         <w:rPr>
                           <w:rFonts w:asciiTheme="majorBidi" w:hAnsiTheme="majorBidi" w:cstheme="majorBidi"/>
-                          <w:color w:val="FF0000"/>
                           <w:spacing w:val="20"/>
                           <w:lang w:val="en-US"/>
                         </w:rPr>
@@ -1627,7 +1667,6 @@
                       <w:pPr>
                         <w:rPr>
                           <w:rFonts w:asciiTheme="majorBidi" w:hAnsiTheme="majorBidi" w:cstheme="majorBidi"/>
-                          <w:color w:val="FF0000"/>
                           <w:sz w:val="24"/>
                           <w:szCs w:val="24"/>
                           <w:lang w:val="en-US"/>
@@ -1684,7 +1723,6 @@
                             <w:pPr>
                               <w:rPr>
                                 <w:rFonts w:asciiTheme="majorBidi" w:hAnsiTheme="majorBidi" w:cstheme="majorBidi"/>
-                                <w:color w:val="FF0000"/>
                                 <w:spacing w:val="20"/>
                                 <w:lang w:val="en-US"/>
                               </w:rPr>
@@ -1692,7 +1730,6 @@
                             <w:r>
                               <w:rPr>
                                 <w:rFonts w:asciiTheme="majorBidi" w:hAnsiTheme="majorBidi" w:cstheme="majorBidi"/>
-                                <w:color w:val="FF0000"/>
                                 <w:spacing w:val="20"/>
                                 <w:lang w:val="en-US"/>
                               </w:rPr>
@@ -1703,7 +1740,6 @@
                             <w:pPr>
                               <w:rPr>
                                 <w:rFonts w:asciiTheme="majorBidi" w:hAnsiTheme="majorBidi" w:cstheme="majorBidi"/>
-                                <w:color w:val="FF0000"/>
                                 <w:sz w:val="24"/>
                                 <w:szCs w:val="24"/>
                                 <w:lang w:val="en-US"/>
@@ -1732,14 +1768,13 @@
           </mc:Choice>
           <mc:Fallback>
             <w:pict>
-              <v:shape w14:anchorId="56284204" id="_x0000_s1037" type="#_x0000_t202" style="position:absolute;left:0;text-align:left;margin-left:661.55pt;margin-top:159.8pt;width:55.35pt;height:25.8pt;rotation:90;z-index:251749888;visibility:visible;mso-wrap-style:square;mso-width-percent:0;mso-height-percent:0;mso-wrap-distance-left:9pt;mso-wrap-distance-top:0;mso-wrap-distance-right:9pt;mso-wrap-distance-bottom:0;mso-position-horizontal:absolute;mso-position-horizontal-relative:text;mso-position-vertical:absolute;mso-position-vertical-relative:text;mso-width-percent:0;mso-height-percent:0;mso-width-relative:margin;mso-height-relative:margin;v-text-anchor:top" o:gfxdata="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" filled="f" stroked="f" strokeweight=".5pt">
+              <v:shape w14:anchorId="56284204" id="_x0000_s1038" type="#_x0000_t202" style="position:absolute;left:0;text-align:left;margin-left:661.55pt;margin-top:159.8pt;width:55.35pt;height:25.8pt;rotation:90;z-index:251749888;visibility:visible;mso-wrap-style:square;mso-width-percent:0;mso-height-percent:0;mso-wrap-distance-left:9pt;mso-wrap-distance-top:0;mso-wrap-distance-right:9pt;mso-wrap-distance-bottom:0;mso-position-horizontal:absolute;mso-position-horizontal-relative:text;mso-position-vertical:absolute;mso-position-vertical-relative:text;mso-width-percent:0;mso-height-percent:0;mso-width-relative:margin;mso-height-relative:margin;v-text-anchor:top" o:gfxdata="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" filled="f" stroked="f" strokeweight=".5pt">
                 <v:textbox>
                   <w:txbxContent>
                     <w:p>
                       <w:pPr>
                         <w:rPr>
                           <w:rFonts w:asciiTheme="majorBidi" w:hAnsiTheme="majorBidi" w:cstheme="majorBidi"/>
-                          <w:color w:val="FF0000"/>
                           <w:spacing w:val="20"/>
                           <w:lang w:val="en-US"/>
                         </w:rPr>
@@ -1747,7 +1782,6 @@
                       <w:r>
                         <w:rPr>
                           <w:rFonts w:asciiTheme="majorBidi" w:hAnsiTheme="majorBidi" w:cstheme="majorBidi"/>
-                          <w:color w:val="FF0000"/>
                           <w:spacing w:val="20"/>
                           <w:lang w:val="en-US"/>
                         </w:rPr>
@@ -1758,7 +1792,6 @@
                       <w:pPr>
                         <w:rPr>
                           <w:rFonts w:asciiTheme="majorBidi" w:hAnsiTheme="majorBidi" w:cstheme="majorBidi"/>
-                          <w:color w:val="FF0000"/>
                           <w:sz w:val="24"/>
                           <w:szCs w:val="24"/>
                           <w:lang w:val="en-US"/>
@@ -1815,7 +1848,6 @@
                             <w:pPr>
                               <w:rPr>
                                 <w:rFonts w:asciiTheme="majorBidi" w:hAnsiTheme="majorBidi" w:cstheme="majorBidi"/>
-                                <w:color w:val="FF0000"/>
                                 <w:spacing w:val="20"/>
                                 <w:lang w:val="en-US"/>
                               </w:rPr>
@@ -1823,7 +1855,6 @@
                             <w:r>
                               <w:rPr>
                                 <w:rFonts w:asciiTheme="majorBidi" w:hAnsiTheme="majorBidi" w:cstheme="majorBidi"/>
-                                <w:color w:val="FF0000"/>
                                 <w:spacing w:val="20"/>
                                 <w:lang w:val="en-US"/>
                               </w:rPr>
@@ -1834,7 +1865,6 @@
                             <w:pPr>
                               <w:rPr>
                                 <w:rFonts w:asciiTheme="majorBidi" w:hAnsiTheme="majorBidi" w:cstheme="majorBidi"/>
-                                <w:color w:val="FF0000"/>
                                 <w:sz w:val="24"/>
                                 <w:szCs w:val="24"/>
                                 <w:lang w:val="en-US"/>
@@ -1863,14 +1893,13 @@
           </mc:Choice>
           <mc:Fallback>
             <w:pict>
-              <v:shape w14:anchorId="3F02F975" id="_x0000_s1038" type="#_x0000_t202" style="position:absolute;left:0;text-align:left;margin-left:567.2pt;margin-top:31.05pt;width:55.35pt;height:25.8pt;rotation:-90;z-index:251731456;visibility:visible;mso-wrap-style:square;mso-width-percent:0;mso-height-percent:0;mso-wrap-distance-left:9pt;mso-wrap-distance-top:0;mso-wrap-distance-right:9pt;mso-wrap-distance-bottom:0;mso-position-horizontal:absolute;mso-position-horizontal-relative:text;mso-position-vertical:absolute;mso-position-vertical-relative:text;mso-width-percent:0;mso-height-percent:0;mso-width-relative:margin;mso-height-relative:margin;v-text-anchor:top" o:gfxdata="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" filled="f" stroked="f" strokeweight=".5pt">
+              <v:shape w14:anchorId="3F02F975" id="_x0000_s1039" type="#_x0000_t202" style="position:absolute;left:0;text-align:left;margin-left:567.2pt;margin-top:31.05pt;width:55.35pt;height:25.8pt;rotation:-90;z-index:251731456;visibility:visible;mso-wrap-style:square;mso-width-percent:0;mso-height-percent:0;mso-wrap-distance-left:9pt;mso-wrap-distance-top:0;mso-wrap-distance-right:9pt;mso-wrap-distance-bottom:0;mso-position-horizontal:absolute;mso-position-horizontal-relative:text;mso-position-vertical:absolute;mso-position-vertical-relative:text;mso-width-percent:0;mso-height-percent:0;mso-width-relative:margin;mso-height-relative:margin;v-text-anchor:top" o:gfxdata="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" filled="f" stroked="f" strokeweight=".5pt">
                 <v:textbox>
                   <w:txbxContent>
                     <w:p>
                       <w:pPr>
                         <w:rPr>
                           <w:rFonts w:asciiTheme="majorBidi" w:hAnsiTheme="majorBidi" w:cstheme="majorBidi"/>
-                          <w:color w:val="FF0000"/>
                           <w:spacing w:val="20"/>
                           <w:lang w:val="en-US"/>
                         </w:rPr>
@@ -1878,7 +1907,6 @@
                       <w:r>
                         <w:rPr>
                           <w:rFonts w:asciiTheme="majorBidi" w:hAnsiTheme="majorBidi" w:cstheme="majorBidi"/>
-                          <w:color w:val="FF0000"/>
                           <w:spacing w:val="20"/>
                           <w:lang w:val="en-US"/>
                         </w:rPr>
@@ -1889,7 +1917,6 @@
                       <w:pPr>
                         <w:rPr>
                           <w:rFonts w:asciiTheme="majorBidi" w:hAnsiTheme="majorBidi" w:cstheme="majorBidi"/>
-                          <w:color w:val="FF0000"/>
                           <w:sz w:val="24"/>
                           <w:szCs w:val="24"/>
                           <w:lang w:val="en-US"/>
@@ -1953,7 +1980,6 @@
                             <w:pPr>
                               <w:rPr>
                                 <w:rFonts w:asciiTheme="majorBidi" w:hAnsiTheme="majorBidi" w:cstheme="majorBidi"/>
-                                <w:color w:val="FF0000"/>
                                 <w:spacing w:val="20"/>
                                 <w:lang w:val="en-US"/>
                               </w:rPr>
@@ -1961,7 +1987,6 @@
                             <w:r>
                               <w:rPr>
                                 <w:rFonts w:asciiTheme="majorBidi" w:hAnsiTheme="majorBidi" w:cstheme="majorBidi"/>
-                                <w:color w:val="FF0000"/>
                                 <w:spacing w:val="20"/>
                                 <w:lang w:val="en-US"/>
                               </w:rPr>
@@ -1972,7 +1997,6 @@
                             <w:pPr>
                               <w:rPr>
                                 <w:rFonts w:asciiTheme="majorBidi" w:hAnsiTheme="majorBidi" w:cstheme="majorBidi"/>
-                                <w:color w:val="FF0000"/>
                                 <w:sz w:val="24"/>
                                 <w:szCs w:val="24"/>
                                 <w:lang w:val="en-US"/>
@@ -2001,14 +2025,13 @@
           </mc:Choice>
           <mc:Fallback>
             <w:pict>
-              <v:shape w14:anchorId="33FF1AC7" id="_x0000_s1039" type="#_x0000_t202" style="position:absolute;left:0;text-align:left;margin-left:273.2pt;margin-top:31pt;width:55.35pt;height:25.8pt;rotation:-90;z-index:251722240;visibility:visible;mso-wrap-style:square;mso-width-percent:0;mso-height-percent:0;mso-wrap-distance-left:9pt;mso-wrap-distance-top:0;mso-wrap-distance-right:9pt;mso-wrap-distance-bottom:0;mso-position-horizontal:absolute;mso-position-horizontal-relative:text;mso-position-vertical:absolute;mso-position-vertical-relative:text;mso-width-percent:0;mso-height-percent:0;mso-width-relative:margin;mso-height-relative:margin;v-text-anchor:top" o:gfxdata="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" filled="f" stroked="f" strokeweight=".5pt">
+              <v:shape w14:anchorId="33FF1AC7" id="_x0000_s1040" type="#_x0000_t202" style="position:absolute;left:0;text-align:left;margin-left:273.2pt;margin-top:31pt;width:55.35pt;height:25.8pt;rotation:-90;z-index:251722240;visibility:visible;mso-wrap-style:square;mso-width-percent:0;mso-height-percent:0;mso-wrap-distance-left:9pt;mso-wrap-distance-top:0;mso-wrap-distance-right:9pt;mso-wrap-distance-bottom:0;mso-position-horizontal:absolute;mso-position-horizontal-relative:text;mso-position-vertical:absolute;mso-position-vertical-relative:text;mso-width-percent:0;mso-height-percent:0;mso-width-relative:margin;mso-height-relative:margin;v-text-anchor:top" o:gfxdata="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" filled="f" stroked="f" strokeweight=".5pt">
                 <v:textbox>
                   <w:txbxContent>
                     <w:p>
                       <w:pPr>
                         <w:rPr>
                           <w:rFonts w:asciiTheme="majorBidi" w:hAnsiTheme="majorBidi" w:cstheme="majorBidi"/>
-                          <w:color w:val="FF0000"/>
                           <w:spacing w:val="20"/>
                           <w:lang w:val="en-US"/>
                         </w:rPr>
@@ -2016,7 +2039,6 @@
                       <w:r>
                         <w:rPr>
                           <w:rFonts w:asciiTheme="majorBidi" w:hAnsiTheme="majorBidi" w:cstheme="majorBidi"/>
-                          <w:color w:val="FF0000"/>
                           <w:spacing w:val="20"/>
                           <w:lang w:val="en-US"/>
                         </w:rPr>
@@ -2027,7 +2049,6 @@
                       <w:pPr>
                         <w:rPr>
                           <w:rFonts w:asciiTheme="majorBidi" w:hAnsiTheme="majorBidi" w:cstheme="majorBidi"/>
-                          <w:color w:val="FF0000"/>
                           <w:sz w:val="24"/>
                           <w:szCs w:val="24"/>
                           <w:lang w:val="en-US"/>
@@ -2084,7 +2105,6 @@
                             <w:pPr>
                               <w:rPr>
                                 <w:rFonts w:asciiTheme="majorBidi" w:hAnsiTheme="majorBidi" w:cstheme="majorBidi"/>
-                                <w:color w:val="FF0000"/>
                                 <w:spacing w:val="20"/>
                                 <w:lang w:val="en-US"/>
                               </w:rPr>
@@ -2092,7 +2112,6 @@
                             <w:r>
                               <w:rPr>
                                 <w:rFonts w:asciiTheme="majorBidi" w:hAnsiTheme="majorBidi" w:cstheme="majorBidi"/>
-                                <w:color w:val="FF0000"/>
                                 <w:spacing w:val="20"/>
                                 <w:lang w:val="en-US"/>
                               </w:rPr>
@@ -2103,7 +2122,6 @@
                             <w:pPr>
                               <w:rPr>
                                 <w:rFonts w:asciiTheme="majorBidi" w:hAnsiTheme="majorBidi" w:cstheme="majorBidi"/>
-                                <w:color w:val="FF0000"/>
                                 <w:lang w:val="en-US"/>
                               </w:rPr>
                             </w:pPr>
@@ -2130,14 +2148,13 @@
           </mc:Choice>
           <mc:Fallback>
             <w:pict>
-              <v:shape w14:anchorId="3E763771" id="_x0000_s1040" type="#_x0000_t202" style="position:absolute;left:0;text-align:left;margin-left:78.7pt;margin-top:167.75pt;width:45.6pt;height:19.55pt;rotation:90;z-index:251694592;visibility:visible;mso-wrap-style:square;mso-width-percent:0;mso-height-percent:0;mso-wrap-distance-left:9pt;mso-wrap-distance-top:0;mso-wrap-distance-right:9pt;mso-wrap-distance-bottom:0;mso-position-horizontal:absolute;mso-position-horizontal-relative:text;mso-position-vertical:absolute;mso-position-vertical-relative:text;mso-width-percent:0;mso-height-percent:0;mso-width-relative:margin;mso-height-relative:margin;v-text-anchor:top" o:gfxdata="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" filled="f" stroked="f" strokeweight=".5pt">
+              <v:shape w14:anchorId="3E763771" id="_x0000_s1041" type="#_x0000_t202" style="position:absolute;left:0;text-align:left;margin-left:78.7pt;margin-top:167.75pt;width:45.6pt;height:19.55pt;rotation:90;z-index:251694592;visibility:visible;mso-wrap-style:square;mso-width-percent:0;mso-height-percent:0;mso-wrap-distance-left:9pt;mso-wrap-distance-top:0;mso-wrap-distance-right:9pt;mso-wrap-distance-bottom:0;mso-position-horizontal:absolute;mso-position-horizontal-relative:text;mso-position-vertical:absolute;mso-position-vertical-relative:text;mso-width-percent:0;mso-height-percent:0;mso-width-relative:margin;mso-height-relative:margin;v-text-anchor:top" o:gfxdata="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" filled="f" stroked="f" strokeweight=".5pt">
                 <v:textbox>
                   <w:txbxContent>
                     <w:p>
                       <w:pPr>
                         <w:rPr>
                           <w:rFonts w:asciiTheme="majorBidi" w:hAnsiTheme="majorBidi" w:cstheme="majorBidi"/>
-                          <w:color w:val="FF0000"/>
                           <w:spacing w:val="20"/>
                           <w:lang w:val="en-US"/>
                         </w:rPr>
@@ -2145,7 +2162,6 @@
                       <w:r>
                         <w:rPr>
                           <w:rFonts w:asciiTheme="majorBidi" w:hAnsiTheme="majorBidi" w:cstheme="majorBidi"/>
-                          <w:color w:val="FF0000"/>
                           <w:spacing w:val="20"/>
                           <w:lang w:val="en-US"/>
                         </w:rPr>
@@ -2156,7 +2172,6 @@
                       <w:pPr>
                         <w:rPr>
                           <w:rFonts w:asciiTheme="majorBidi" w:hAnsiTheme="majorBidi" w:cstheme="majorBidi"/>
-                          <w:color w:val="FF0000"/>
                           <w:lang w:val="en-US"/>
                         </w:rPr>
                       </w:pPr>
@@ -2175,7 +2190,7 @@
         <mc:AlternateContent>
           <mc:Choice Requires="wps">
             <w:drawing>
-              <wp:anchor distT="0" distB="0" distL="114300" distR="114300" simplePos="0" relativeHeight="251703808" behindDoc="0" locked="0" layoutInCell="1" allowOverlap="1" wp14:anchorId="24D557B8" wp14:editId="2E81FAD8">
+              <wp:anchor distT="0" distB="0" distL="114300" distR="114300" simplePos="0" relativeHeight="251703808" behindDoc="0" locked="0" layoutInCell="1" allowOverlap="1" wp14:anchorId="24D557B8" wp14:editId="0E837CA9">
                 <wp:simplePos x="0" y="0"/>
                 <wp:positionH relativeFrom="column">
                   <wp:posOffset>1778317</wp:posOffset>
@@ -2211,7 +2226,6 @@
                             <w:pPr>
                               <w:rPr>
                                 <w:rFonts w:asciiTheme="majorBidi" w:hAnsiTheme="majorBidi" w:cstheme="majorBidi"/>
-                                <w:color w:val="FF0000"/>
                                 <w:spacing w:val="20"/>
                                 <w:lang w:val="en-US"/>
                               </w:rPr>
@@ -2219,7 +2233,6 @@
                             <w:r>
                               <w:rPr>
                                 <w:rFonts w:asciiTheme="majorBidi" w:hAnsiTheme="majorBidi" w:cstheme="majorBidi"/>
-                                <w:color w:val="FF0000"/>
                                 <w:spacing w:val="20"/>
                                 <w:lang w:val="en-US"/>
                               </w:rPr>
@@ -2230,7 +2243,6 @@
                             <w:pPr>
                               <w:rPr>
                                 <w:rFonts w:asciiTheme="majorBidi" w:hAnsiTheme="majorBidi" w:cstheme="majorBidi"/>
-                                <w:color w:val="FF0000"/>
                                 <w:lang w:val="en-US"/>
                               </w:rPr>
                             </w:pPr>
@@ -2257,14 +2269,13 @@
           </mc:Choice>
           <mc:Fallback>
             <w:pict>
-              <v:shape w14:anchorId="24D557B8" id="_x0000_s1041" type="#_x0000_t202" style="position:absolute;left:0;text-align:left;margin-left:140pt;margin-top:101.85pt;width:42.7pt;height:19.55pt;z-index:251703808;visibility:visible;mso-wrap-style:square;mso-width-percent:0;mso-height-percent:0;mso-wrap-distance-left:9pt;mso-wrap-distance-top:0;mso-wrap-distance-right:9pt;mso-wrap-distance-bottom:0;mso-position-horizontal:absolute;mso-position-horizontal-relative:text;mso-position-vertical:absolute;mso-position-vertical-relative:text;mso-width-percent:0;mso-height-percent:0;mso-width-relative:margin;mso-height-relative:margin;v-text-anchor:top" o:gfxdata="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" filled="f" stroked="f" strokeweight=".5pt">
+              <v:shape w14:anchorId="24D557B8" id="_x0000_s1042" type="#_x0000_t202" style="position:absolute;left:0;text-align:left;margin-left:140pt;margin-top:101.85pt;width:42.7pt;height:19.55pt;z-index:251703808;visibility:visible;mso-wrap-style:square;mso-width-percent:0;mso-height-percent:0;mso-wrap-distance-left:9pt;mso-wrap-distance-top:0;mso-wrap-distance-right:9pt;mso-wrap-distance-bottom:0;mso-position-horizontal:absolute;mso-position-horizontal-relative:text;mso-position-vertical:absolute;mso-position-vertical-relative:text;mso-width-percent:0;mso-height-percent:0;mso-width-relative:margin;mso-height-relative:margin;v-text-anchor:top" o:gfxdata="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" filled="f" stroked="f" strokeweight=".5pt">
                 <v:textbox>
                   <w:txbxContent>
                     <w:p>
                       <w:pPr>
                         <w:rPr>
                           <w:rFonts w:asciiTheme="majorBidi" w:hAnsiTheme="majorBidi" w:cstheme="majorBidi"/>
-                          <w:color w:val="FF0000"/>
                           <w:spacing w:val="20"/>
                           <w:lang w:val="en-US"/>
                         </w:rPr>
@@ -2272,7 +2283,6 @@
                       <w:r>
                         <w:rPr>
                           <w:rFonts w:asciiTheme="majorBidi" w:hAnsiTheme="majorBidi" w:cstheme="majorBidi"/>
-                          <w:color w:val="FF0000"/>
                           <w:spacing w:val="20"/>
                           <w:lang w:val="en-US"/>
                         </w:rPr>
@@ -2283,119 +2293,9 @@
                       <w:pPr>
                         <w:rPr>
                           <w:rFonts w:asciiTheme="majorBidi" w:hAnsiTheme="majorBidi" w:cstheme="majorBidi"/>
-                          <w:color w:val="FF0000"/>
                           <w:lang w:val="en-US"/>
                         </w:rPr>
                       </w:pPr>
-                    </w:p>
-                  </w:txbxContent>
-                </v:textbox>
-              </v:shape>
-            </w:pict>
-          </mc:Fallback>
-        </mc:AlternateContent>
-      </w:r>
-      <w:r>
-        <w:rPr>
-          <w:noProof/>
-        </w:rPr>
-        <mc:AlternateContent>
-          <mc:Choice Requires="wps">
-            <w:drawing>
-              <wp:anchor distT="0" distB="0" distL="114300" distR="114300" simplePos="0" relativeHeight="251700736" behindDoc="0" locked="0" layoutInCell="1" allowOverlap="1" wp14:anchorId="5CB12E86" wp14:editId="63DA33AC">
-                <wp:simplePos x="0" y="0"/>
-                <wp:positionH relativeFrom="column">
-                  <wp:posOffset>964565</wp:posOffset>
-                </wp:positionH>
-                <wp:positionV relativeFrom="paragraph">
-                  <wp:posOffset>501650</wp:posOffset>
-                </wp:positionV>
-                <wp:extent cx="609600" cy="248285"/>
-                <wp:effectExtent l="0" t="0" r="0" b="0"/>
-                <wp:wrapNone/>
-                <wp:docPr id="348222941" name="Text Box 7"/>
-                <wp:cNvGraphicFramePr/>
-                <a:graphic xmlns:a="http://schemas.openxmlformats.org/drawingml/2006/main">
-                  <a:graphicData uri="http://schemas.microsoft.com/office/word/2010/wordprocessingShape">
-                    <wps:wsp>
-                      <wps:cNvSpPr txBox="1"/>
-                      <wps:spPr>
-                        <a:xfrm rot="16200000">
-                          <a:off x="0" y="0"/>
-                          <a:ext cx="609600" cy="248285"/>
-                        </a:xfrm>
-                        <a:prstGeom prst="rect">
-                          <a:avLst/>
-                        </a:prstGeom>
-                        <a:noFill/>
-                        <a:ln w="6350">
-                          <a:noFill/>
-                        </a:ln>
-                      </wps:spPr>
-                      <wps:txbx>
-                        <w:txbxContent>
-                          <w:p>
-                            <w:pPr>
-                              <w:rPr>
-                                <w:rFonts w:asciiTheme="majorBidi" w:hAnsiTheme="majorBidi" w:cstheme="majorBidi"/>
-                                <w:color w:val="FF0000"/>
-                                <w:spacing w:val="20"/>
-                                <w:lang w:val="en-US"/>
-                              </w:rPr>
-                            </w:pPr>
-                            <w:r>
-                              <w:rPr>
-                                <w:rFonts w:asciiTheme="majorBidi" w:hAnsiTheme="majorBidi" w:cstheme="majorBidi"/>
-                                <w:color w:val="FF0000"/>
-                                <w:spacing w:val="20"/>
-                                <w:lang w:val="en-US"/>
-                              </w:rPr>
-                              <w:t>Heat</w:t>
-                            </w:r>
-                          </w:p>
-                        </w:txbxContent>
-                      </wps:txbx>
-                      <wps:bodyPr rot="0" spcFirstLastPara="0" vertOverflow="overflow" horzOverflow="overflow" vert="horz" wrap="square" lIns="91440" tIns="45720" rIns="91440" bIns="45720" numCol="1" spcCol="0" rtlCol="0" fromWordArt="0" anchor="t" anchorCtr="0" forceAA="0" compatLnSpc="1">
-                        <a:prstTxWarp prst="textNoShape">
-                          <a:avLst/>
-                        </a:prstTxWarp>
-                        <a:noAutofit/>
-                      </wps:bodyPr>
-                    </wps:wsp>
-                  </a:graphicData>
-                </a:graphic>
-                <wp14:sizeRelH relativeFrom="margin">
-                  <wp14:pctWidth>0</wp14:pctWidth>
-                </wp14:sizeRelH>
-                <wp14:sizeRelV relativeFrom="margin">
-                  <wp14:pctHeight>0</wp14:pctHeight>
-                </wp14:sizeRelV>
-              </wp:anchor>
-            </w:drawing>
-          </mc:Choice>
-          <mc:Fallback>
-            <w:pict>
-              <v:shape w14:anchorId="5CB12E86" id="_x0000_s1042" type="#_x0000_t202" style="position:absolute;left:0;text-align:left;margin-left:75.95pt;margin-top:39.5pt;width:48pt;height:19.55pt;rotation:-90;z-index:251700736;visibility:visible;mso-wrap-style:square;mso-width-percent:0;mso-height-percent:0;mso-wrap-distance-left:9pt;mso-wrap-distance-top:0;mso-wrap-distance-right:9pt;mso-wrap-distance-bottom:0;mso-position-horizontal:absolute;mso-position-horizontal-relative:text;mso-position-vertical:absolute;mso-position-vertical-relative:text;mso-width-percent:0;mso-height-percent:0;mso-width-relative:margin;mso-height-relative:margin;v-text-anchor:top" o:gfxdata="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" filled="f" stroked="f" strokeweight=".5pt">
-                <v:textbox>
-                  <w:txbxContent>
-                    <w:p>
-                      <w:pPr>
-                        <w:rPr>
-                          <w:rFonts w:asciiTheme="majorBidi" w:hAnsiTheme="majorBidi" w:cstheme="majorBidi"/>
-                          <w:color w:val="FF0000"/>
-                          <w:spacing w:val="20"/>
-                          <w:lang w:val="en-US"/>
-                        </w:rPr>
-                      </w:pPr>
-                      <w:r>
-                        <w:rPr>
-                          <w:rFonts w:asciiTheme="majorBidi" w:hAnsiTheme="majorBidi" w:cstheme="majorBidi"/>
-                          <w:color w:val="FF0000"/>
-                          <w:spacing w:val="20"/>
-                          <w:lang w:val="en-US"/>
-                        </w:rPr>
-                        <w:t>Heat</w:t>
-                      </w:r>
                     </w:p>
                   </w:txbxContent>
                 </v:textbox>
@@ -4990,21 +4890,6 @@
 </file>
 
 <file path=customXml/item1.xml><?xml version="1.0" encoding="utf-8"?>
-<p:properties xmlns:p="http://schemas.microsoft.com/office/2006/metadata/properties" xmlns:xsi="http://www.w3.org/2001/XMLSchema-instance" xmlns:pc="http://schemas.microsoft.com/office/infopath/2007/PartnerControls">
-  <documentManagement/>
-</p:properties>
-</file>
-
-<file path=customXml/item2.xml><?xml version="1.0" encoding="utf-8"?>
-<?mso-contentType ?>
-<FormTemplates xmlns="http://schemas.microsoft.com/sharepoint/v3/contenttype/forms">
-  <Display>DocumentLibraryForm</Display>
-  <Edit>DocumentLibraryForm</Edit>
-  <New>DocumentLibraryForm</New>
-</FormTemplates>
-</file>
-
-<file path=customXml/item3.xml><?xml version="1.0" encoding="utf-8"?>
 <ct:contentTypeSchema xmlns:ct="http://schemas.microsoft.com/office/2006/metadata/contentType" xmlns:ma="http://schemas.microsoft.com/office/2006/metadata/properties/metaAttributes" ct:_="" ma:_="" ma:contentTypeName="Document" ma:contentTypeID="0x0101007F423707B5C7A6449AE76A5C0456DBBA" ma:contentTypeVersion="11" ma:contentTypeDescription="Create a new document." ma:contentTypeScope="" ma:versionID="d81f221eec9226f9836103fa4b114dc6">
   <xsd:schema xmlns:xsd="http://www.w3.org/2001/XMLSchema" xmlns:xs="http://www.w3.org/2001/XMLSchema" xmlns:p="http://schemas.microsoft.com/office/2006/metadata/properties" xmlns:ns3="42c9a751-2acf-4f52-be2a-b4850618269a" targetNamespace="http://schemas.microsoft.com/office/2006/metadata/properties" ma:root="true" ma:fieldsID="fbc2452fb0e090ad33346685f6f78f96" ns3:_="">
     <xsd:import namespace="42c9a751-2acf-4f52-be2a-b4850618269a"/>
@@ -5194,28 +5079,26 @@
 </ct:contentTypeSchema>
 </file>
 
+<file path=customXml/item2.xml><?xml version="1.0" encoding="utf-8"?>
+<?mso-contentType ?>
+<FormTemplates xmlns="http://schemas.microsoft.com/sharepoint/v3/contenttype/forms">
+  <Display>DocumentLibraryForm</Display>
+  <Edit>DocumentLibraryForm</Edit>
+  <New>DocumentLibraryForm</New>
+</FormTemplates>
+</file>
+
+<file path=customXml/item3.xml><?xml version="1.0" encoding="utf-8"?>
+<p:properties xmlns:p="http://schemas.microsoft.com/office/2006/metadata/properties" xmlns:xsi="http://www.w3.org/2001/XMLSchema-instance" xmlns:pc="http://schemas.microsoft.com/office/infopath/2007/PartnerControls">
+  <documentManagement/>
+</p:properties>
+</file>
+
 <file path=customXml/item4.xml><?xml version="1.0" encoding="utf-8"?>
 <b:Sources xmlns:b="http://schemas.openxmlformats.org/officeDocument/2006/bibliography" xmlns="http://schemas.openxmlformats.org/officeDocument/2006/bibliography" SelectedStyle="\APASixthEditionOfficeOnline.xsl" StyleName="APA" Version="6"/>
 </file>
 
 <file path=customXml/itemProps1.xml><?xml version="1.0" encoding="utf-8"?>
-<ds:datastoreItem xmlns:ds="http://schemas.openxmlformats.org/officeDocument/2006/customXml" ds:itemID="{06D8C58C-2541-44C0-95BB-017DF0A41970}">
-  <ds:schemaRefs>
-    <ds:schemaRef ds:uri="http://schemas.microsoft.com/office/2006/metadata/properties"/>
-    <ds:schemaRef ds:uri="http://schemas.microsoft.com/office/infopath/2007/PartnerControls"/>
-  </ds:schemaRefs>
-</ds:datastoreItem>
-</file>
-
-<file path=customXml/itemProps2.xml><?xml version="1.0" encoding="utf-8"?>
-<ds:datastoreItem xmlns:ds="http://schemas.openxmlformats.org/officeDocument/2006/customXml" ds:itemID="{A38444B9-AAFC-4913-B23C-B761C76810D6}">
-  <ds:schemaRefs>
-    <ds:schemaRef ds:uri="http://schemas.microsoft.com/sharepoint/v3/contenttype/forms"/>
-  </ds:schemaRefs>
-</ds:datastoreItem>
-</file>
-
-<file path=customXml/itemProps3.xml><?xml version="1.0" encoding="utf-8"?>
 <ds:datastoreItem xmlns:ds="http://schemas.openxmlformats.org/officeDocument/2006/customXml" ds:itemID="{4BB77D5C-A249-4A77-85FD-6C810A877843}">
   <ds:schemaRefs>
     <ds:schemaRef ds:uri="http://schemas.microsoft.com/office/2006/metadata/contentType"/>
@@ -5233,6 +5116,23 @@
 </ds:datastoreItem>
 </file>
 
+<file path=customXml/itemProps2.xml><?xml version="1.0" encoding="utf-8"?>
+<ds:datastoreItem xmlns:ds="http://schemas.openxmlformats.org/officeDocument/2006/customXml" ds:itemID="{A38444B9-AAFC-4913-B23C-B761C76810D6}">
+  <ds:schemaRefs>
+    <ds:schemaRef ds:uri="http://schemas.microsoft.com/sharepoint/v3/contenttype/forms"/>
+  </ds:schemaRefs>
+</ds:datastoreItem>
+</file>
+
+<file path=customXml/itemProps3.xml><?xml version="1.0" encoding="utf-8"?>
+<ds:datastoreItem xmlns:ds="http://schemas.openxmlformats.org/officeDocument/2006/customXml" ds:itemID="{06D8C58C-2541-44C0-95BB-017DF0A41970}">
+  <ds:schemaRefs>
+    <ds:schemaRef ds:uri="http://schemas.microsoft.com/office/2006/metadata/properties"/>
+    <ds:schemaRef ds:uri="http://schemas.microsoft.com/office/infopath/2007/PartnerControls"/>
+  </ds:schemaRefs>
+</ds:datastoreItem>
+</file>
+
 <file path=customXml/itemProps4.xml><?xml version="1.0" encoding="utf-8"?>
 <ds:datastoreItem xmlns:ds="http://schemas.openxmlformats.org/officeDocument/2006/customXml" ds:itemID="{CEBBCEEC-7ED0-461C-B99E-C38F01279E52}">
   <ds:schemaRefs>

</xml_diff>